<commit_message>
Add William Project Document, Update Group Project
</commit_message>
<xml_diff>
--- a/Documents/William-Photo Upload Guide and RESTful API.docx
+++ b/Documents/William-Photo Upload Guide and RESTful API.docx
@@ -141,10 +141,7 @@
         <w:t>data</w:t>
       </w:r>
       <w:r>
-        <w:t xml:space="preserve"> dictionary under project's root path, also st</w:t>
-      </w:r>
-      <w:r>
-        <w:t xml:space="preserve">ored a related record in the MongoDB database under the </w:t>
+        <w:t xml:space="preserve"> dictionary under project's root path, also stored a related record in the MongoDB database under the </w:t>
       </w:r>
       <w:proofErr w:type="spellStart"/>
       <w:r>
@@ -448,7 +445,61 @@
         <w:ind w:right="15" w:hanging="300"/>
       </w:pPr>
       <w:r>
+        <w:lastRenderedPageBreak/>
         <w:t>Once logged in, you will be redirected to the dashboard. Click on the "Upload" button to navigate to the file upload page.</w:t>
+      </w:r>
+      <w:r>
+        <w:br/>
+      </w:r>
+      <w:r>
+        <w:drawing>
+          <wp:inline distT="0" distB="0" distL="0" distR="0" wp14:anchorId="107D2A79" wp14:editId="2CD32200">
+            <wp:extent cx="4350814" cy="4999383"/>
+            <wp:effectExtent l="0" t="0" r="5715" b="4445"/>
+            <wp:docPr id="6" name="Picture 5">
+              <a:extLst xmlns:a="http://schemas.openxmlformats.org/drawingml/2006/main">
+                <a:ext uri="{FF2B5EF4-FFF2-40B4-BE49-F238E27FC236}">
+                  <a16:creationId xmlns:a16="http://schemas.microsoft.com/office/drawing/2014/main" id="{00A5BBA2-0A22-A88B-CD9D-210F8614565F}"/>
+                </a:ext>
+              </a:extLst>
+            </wp:docPr>
+            <wp:cNvGraphicFramePr>
+              <a:graphicFrameLocks xmlns:a="http://schemas.openxmlformats.org/drawingml/2006/main" noChangeAspect="1"/>
+            </wp:cNvGraphicFramePr>
+            <a:graphic xmlns:a="http://schemas.openxmlformats.org/drawingml/2006/main">
+              <a:graphicData uri="http://schemas.openxmlformats.org/drawingml/2006/picture">
+                <pic:pic xmlns:pic="http://schemas.openxmlformats.org/drawingml/2006/picture">
+                  <pic:nvPicPr>
+                    <pic:cNvPr id="6" name="Picture 5">
+                      <a:extLst>
+                        <a:ext uri="{FF2B5EF4-FFF2-40B4-BE49-F238E27FC236}">
+                          <a16:creationId xmlns:a16="http://schemas.microsoft.com/office/drawing/2014/main" id="{00A5BBA2-0A22-A88B-CD9D-210F8614565F}"/>
+                        </a:ext>
+                      </a:extLst>
+                    </pic:cNvPr>
+                    <pic:cNvPicPr>
+                      <a:picLocks noChangeAspect="1"/>
+                    </pic:cNvPicPr>
+                  </pic:nvPicPr>
+                  <pic:blipFill rotWithShape="1">
+                    <a:blip r:embed="rId5"/>
+                    <a:srcRect l="5660" t="11215" r="6231" b="3827"/>
+                    <a:stretch/>
+                  </pic:blipFill>
+                  <pic:spPr>
+                    <a:xfrm>
+                      <a:off x="0" y="0"/>
+                      <a:ext cx="4350814" cy="4999383"/>
+                    </a:xfrm>
+                    <a:prstGeom prst="rect">
+                      <a:avLst/>
+                    </a:prstGeom>
+                  </pic:spPr>
+                </pic:pic>
+              </a:graphicData>
+            </a:graphic>
+          </wp:inline>
+        </w:drawing>
       </w:r>
     </w:p>
     <w:p>
@@ -461,10 +512,7 @@
         <w:ind w:right="15" w:hanging="300"/>
       </w:pPr>
       <w:r>
-        <w:t>On the file upload page, you will see a form with the follow</w:t>
-      </w:r>
-      <w:r>
-        <w:t>ing fields:</w:t>
+        <w:t>On the file upload page, you will see a form with the following fields:</w:t>
       </w:r>
     </w:p>
     <w:p>
@@ -995,10 +1043,7 @@
         </mc:AlternateContent>
       </w:r>
       <w:r>
-        <w:t xml:space="preserve"> Raw Photo 2: Click on the "</w:t>
-      </w:r>
-      <w:r>
-        <w:t>Choose Raw Photo 2" button to select the second raw photo file from your computer.</w:t>
+        <w:t xml:space="preserve"> Raw Photo 2: Click on the "Choose Raw Photo 2" button to select the second raw photo file from your computer.</w:t>
       </w:r>
     </w:p>
     <w:p>
@@ -1621,6 +1666,59 @@
         <w:lastRenderedPageBreak/>
         <w:t>Once you have filled in the required fields, click on the "Upload" button to upload the files.</w:t>
       </w:r>
+      <w:r>
+        <w:br/>
+      </w:r>
+      <w:r>
+        <w:drawing>
+          <wp:inline distT="0" distB="0" distL="0" distR="0" wp14:anchorId="23FC4AF3" wp14:editId="20D41423">
+            <wp:extent cx="5181600" cy="5495333"/>
+            <wp:effectExtent l="0" t="0" r="0" b="0"/>
+            <wp:docPr id="5" name="Content Placeholder 4">
+              <a:extLst xmlns:a="http://schemas.openxmlformats.org/drawingml/2006/main">
+                <a:ext uri="{FF2B5EF4-FFF2-40B4-BE49-F238E27FC236}">
+                  <a16:creationId xmlns:a16="http://schemas.microsoft.com/office/drawing/2014/main" id="{70ED415F-87F3-E8FA-C59C-074B748B5832}"/>
+                </a:ext>
+              </a:extLst>
+            </wp:docPr>
+            <wp:cNvGraphicFramePr>
+              <a:graphicFrameLocks xmlns:a="http://schemas.openxmlformats.org/drawingml/2006/main" noGrp="1" noChangeAspect="1"/>
+            </wp:cNvGraphicFramePr>
+            <a:graphic xmlns:a="http://schemas.openxmlformats.org/drawingml/2006/main">
+              <a:graphicData uri="http://schemas.openxmlformats.org/drawingml/2006/picture">
+                <pic:pic xmlns:pic="http://schemas.openxmlformats.org/drawingml/2006/picture">
+                  <pic:nvPicPr>
+                    <pic:cNvPr id="5" name="Content Placeholder 4">
+                      <a:extLst>
+                        <a:ext uri="{FF2B5EF4-FFF2-40B4-BE49-F238E27FC236}">
+                          <a16:creationId xmlns:a16="http://schemas.microsoft.com/office/drawing/2014/main" id="{70ED415F-87F3-E8FA-C59C-074B748B5832}"/>
+                        </a:ext>
+                      </a:extLst>
+                    </pic:cNvPr>
+                    <pic:cNvPicPr>
+                      <a:picLocks noGrp="1" noChangeAspect="1"/>
+                    </pic:cNvPicPr>
+                  </pic:nvPicPr>
+                  <pic:blipFill rotWithShape="1">
+                    <a:blip r:embed="rId6"/>
+                    <a:srcRect l="7227" t="9845" r="6358"/>
+                    <a:stretch/>
+                  </pic:blipFill>
+                  <pic:spPr>
+                    <a:xfrm>
+                      <a:off x="0" y="0"/>
+                      <a:ext cx="5181600" cy="5495333"/>
+                    </a:xfrm>
+                    <a:prstGeom prst="rect">
+                      <a:avLst/>
+                    </a:prstGeom>
+                  </pic:spPr>
+                </pic:pic>
+              </a:graphicData>
+            </a:graphic>
+          </wp:inline>
+        </w:drawing>
+      </w:r>
     </w:p>
     <w:p>
       <w:pPr>
@@ -2150,10 +2248,7 @@
         <w:t>data</w:t>
       </w:r>
       <w:r>
-        <w:t xml:space="preserve"> dictionary under project's root path and also stored a relat</w:t>
-      </w:r>
-      <w:r>
-        <w:t xml:space="preserve">ed record in the MongoDB database under the </w:t>
+        <w:t xml:space="preserve"> dictionary under project's root path and also stored a related record in the MongoDB database under the </w:t>
       </w:r>
       <w:proofErr w:type="spellStart"/>
       <w:r>
@@ -2174,6 +2269,7 @@
         <w:ind w:left="-5"/>
       </w:pPr>
       <w:r>
+        <w:lastRenderedPageBreak/>
         <w:t>Troubleshooting</w:t>
       </w:r>
     </w:p>
@@ -2632,10 +2728,7 @@
         <w:ind w:left="340" w:right="15"/>
       </w:pPr>
       <w:r>
-        <w:t xml:space="preserve">Ensure that the </w:t>
-      </w:r>
-      <w:r>
-        <w:t>file size of each image does not exceed the maximum limit.</w:t>
+        <w:t>Ensure that the file size of each image does not exceed the maximum limit.</w:t>
       </w:r>
     </w:p>
     <w:p>
@@ -2676,10 +2769,7 @@
       </w:pPr>
       <w:r>
         <w:lastRenderedPageBreak/>
-        <w:t>R</w:t>
-      </w:r>
-      <w:r>
-        <w:t>ESTful API Endpoints and Route Handlers</w:t>
+        <w:t>RESTful API Endpoints and Route Handlers</w:t>
       </w:r>
     </w:p>
     <w:p>
@@ -2802,10 +2892,7 @@
         <w:ind w:right="15"/>
       </w:pPr>
       <w:r>
-        <w:t>This document outlines the RESTful API endpoints and their corresponding route handlers about photo upload mo</w:t>
-      </w:r>
-      <w:r>
-        <w:t>dule. The file contains routes for uploading and retrieving files, and it utilizes MongoDB for storing file-related data.</w:t>
+        <w:t>This document outlines the RESTful API endpoints and their corresponding route handlers about photo upload module. The file contains routes for uploading and retrieving files, and it utilizes MongoDB for storing file-related data.</w:t>
       </w:r>
     </w:p>
     <w:p>
@@ -2878,13 +2965,7 @@
         <w:rPr>
           <w:b/>
         </w:rPr>
-        <w:t>/</w:t>
-      </w:r>
-      <w:r>
-        <w:rPr>
-          <w:b/>
-        </w:rPr>
-        <w:t>:filename</w:t>
+        <w:t>/:filename</w:t>
       </w:r>
       <w:proofErr w:type="gramEnd"/>
       <w:r>
@@ -2921,10 +3002,7 @@
         <w:t>/different</w:t>
       </w:r>
       <w:r>
-        <w:t xml:space="preserve">: This endpoint handles the upload of a main file </w:t>
-      </w:r>
-      <w:r>
-        <w:t xml:space="preserve">along with two raw files. Each file is renamed and saved in a directory named after the user's login ID. The file-related data is then inserted into the MongoDB collection </w:t>
+        <w:t xml:space="preserve">: This endpoint handles the upload of a main file along with two raw files. Each file is renamed and saved in a directory named after the user's login ID. The file-related data is then inserted into the MongoDB collection </w:t>
       </w:r>
       <w:proofErr w:type="spellStart"/>
       <w:r>
@@ -2936,10 +3014,7 @@
       </w:r>
       <w:proofErr w:type="spellEnd"/>
       <w:r>
-        <w:t xml:space="preserve">. The original filename is converted to UTF-8 and a unique filename </w:t>
-      </w:r>
-      <w:r>
-        <w:t>is generated to avoid conflicts.</w:t>
+        <w:t>. The original filename is converted to UTF-8 and a unique filename is generated to avoid conflicts.</w:t>
       </w:r>
     </w:p>
     <w:p>
@@ -2964,14 +3039,7 @@
           <w:rFonts w:ascii="Courier New" w:eastAsia="Courier New" w:hAnsi="Courier New" w:cs="Courier New"/>
           <w:color w:val="C9AE75"/>
         </w:rPr>
-        <w:t>multipart/form-</w:t>
-      </w:r>
-      <w:r>
-        <w:rPr>
-          <w:rFonts w:ascii="Courier New" w:eastAsia="Courier New" w:hAnsi="Courier New" w:cs="Courier New"/>
-          <w:color w:val="C9AE75"/>
-        </w:rPr>
-        <w:t>data</w:t>
+        <w:t>multipart/form-data</w:t>
       </w:r>
       <w:r>
         <w:t xml:space="preserve"> requests...</w:t>
@@ -3371,10 +3439,7 @@
       </w:pPr>
       <w:r>
         <w:lastRenderedPageBreak/>
-        <w:t>Example Usag</w:t>
-      </w:r>
-      <w:r>
-        <w:t>e</w:t>
+        <w:t>Example Usage</w:t>
       </w:r>
     </w:p>
     <w:p>
@@ -3603,10 +3668,7 @@
         </mc:AlternateContent>
       </w:r>
       <w:r>
-        <w:t xml:space="preserve"> The application's configu</w:t>
-      </w:r>
-      <w:r>
-        <w:t xml:space="preserve">ration, including the database connection string and file upload settings, is defined in the </w:t>
+        <w:t xml:space="preserve"> The application's configuration, including the database connection string and file upload settings, is defined in the </w:t>
       </w:r>
       <w:r>
         <w:rPr>
@@ -4888,7 +4950,6 @@
   <w:style w:type="character" w:default="1" w:styleId="a0">
     <w:name w:val="Default Paragraph Font"/>
     <w:uiPriority w:val="1"/>
-    <w:semiHidden/>
     <w:unhideWhenUsed/>
   </w:style>
   <w:style w:type="table" w:default="1" w:styleId="a1">

</xml_diff>